<commit_message>
add testcase.py in 美味布丁
</commit_message>
<xml_diff>
--- a/美味布丁/美味布丁.docx
+++ b/美味布丁/美味布丁.docx
@@ -5,7 +5,7 @@
     <w:p>
       <w:pPr>
         <w:rPr>
-          <w:rFonts w:ascii="微軟正黑體" w:eastAsia="微軟正黑體" w:hAnsi="微軟正黑體" w:hint="eastAsia"/>
+          <w:rFonts w:ascii="微軟正黑體" w:eastAsia="微軟正黑體" w:hAnsi="微軟正黑體"/>
           <w:b/>
           <w:sz w:val="40"/>
           <w:szCs w:val="40"/>
@@ -208,25 +208,25 @@
     <w:p>
       <w:pPr>
         <w:rPr>
+          <w:rFonts w:ascii="微軟正黑體" w:eastAsia="微軟正黑體" w:hAnsi="微軟正黑體"/>
+          <w:sz w:val="24"/>
+          <w:szCs w:val="24"/>
+        </w:rPr>
+      </w:pPr>
+      <w:r>
+        <w:rPr>
           <w:rFonts w:ascii="微軟正黑體" w:eastAsia="微軟正黑體" w:hAnsi="微軟正黑體" w:hint="eastAsia"/>
           <w:sz w:val="24"/>
           <w:szCs w:val="24"/>
         </w:rPr>
-      </w:pPr>
+        <w:t xml:space="preserve">　　　　</w:t>
+      </w:r>
       <w:r>
         <w:rPr>
           <w:rFonts w:ascii="微軟正黑體" w:eastAsia="微軟正黑體" w:hAnsi="微軟正黑體" w:hint="eastAsia"/>
           <w:sz w:val="24"/>
           <w:szCs w:val="24"/>
         </w:rPr>
-        <w:t xml:space="preserve">　　　　</w:t>
-      </w:r>
-      <w:r>
-        <w:rPr>
-          <w:rFonts w:ascii="微軟正黑體" w:eastAsia="微軟正黑體" w:hAnsi="微軟正黑體" w:hint="eastAsia"/>
-          <w:sz w:val="24"/>
-          <w:szCs w:val="24"/>
-        </w:rPr>
         <w:t>」</w:t>
       </w:r>
     </w:p>
@@ -324,7 +324,7 @@
     <w:p>
       <w:pPr>
         <w:rPr>
-          <w:rFonts w:ascii="微軟正黑體" w:eastAsia="微軟正黑體" w:hAnsi="微軟正黑體" w:hint="eastAsia"/>
+          <w:rFonts w:ascii="微軟正黑體" w:eastAsia="微軟正黑體" w:hAnsi="微軟正黑體"/>
           <w:sz w:val="24"/>
           <w:szCs w:val="24"/>
         </w:rPr>
@@ -370,7 +370,7 @@
     <w:p>
       <w:pPr>
         <w:rPr>
-          <w:rFonts w:ascii="微軟正黑體" w:eastAsia="微軟正黑體" w:hAnsi="微軟正黑體" w:hint="eastAsia"/>
+          <w:rFonts w:ascii="微軟正黑體" w:eastAsia="微軟正黑體" w:hAnsi="微軟正黑體"/>
           <w:sz w:val="24"/>
           <w:szCs w:val="24"/>
         </w:rPr>
@@ -613,15 +613,7 @@
           <w:sz w:val="24"/>
           <w:szCs w:val="24"/>
         </w:rPr>
-        <w:t>的</w:t>
-      </w:r>
-      <w:r>
-        <w:rPr>
-          <w:rFonts w:ascii="微軟正黑體" w:eastAsia="微軟正黑體" w:hAnsi="微軟正黑體" w:cs="Arial Unicode MS" w:hint="eastAsia"/>
-          <w:sz w:val="24"/>
-          <w:szCs w:val="24"/>
-        </w:rPr>
-        <w:t>現有克數。其中每</w:t>
+        <w:t>的現有克數。其中每</w:t>
       </w:r>
       <w:r>
         <w:rPr>
@@ -702,17 +694,17 @@
     <w:p>
       <w:pPr>
         <w:rPr>
-          <w:rFonts w:ascii="微軟正黑體" w:eastAsia="微軟正黑體" w:hAnsi="微軟正黑體" w:cs="Arial Unicode MS" w:hint="eastAsia"/>
-          <w:sz w:val="24"/>
-          <w:szCs w:val="24"/>
-        </w:rPr>
-      </w:pPr>
-      <w:r>
-        <w:rPr>
           <w:rFonts w:ascii="微軟正黑體" w:eastAsia="微軟正黑體" w:hAnsi="微軟正黑體" w:cs="Arial Unicode MS"/>
           <w:sz w:val="24"/>
           <w:szCs w:val="24"/>
         </w:rPr>
+      </w:pPr>
+      <w:r>
+        <w:rPr>
+          <w:rFonts w:ascii="微軟正黑體" w:eastAsia="微軟正黑體" w:hAnsi="微軟正黑體" w:cs="Arial Unicode MS"/>
+          <w:sz w:val="24"/>
+          <w:szCs w:val="24"/>
+        </w:rPr>
         <w:t xml:space="preserve">　　輸出只有一</w:t>
       </w:r>
       <w:r>
@@ -727,7 +719,7 @@
     <w:p>
       <w:pPr>
         <w:rPr>
-          <w:rFonts w:ascii="微軟正黑體" w:eastAsia="微軟正黑體" w:hAnsi="微軟正黑體" w:hint="eastAsia"/>
+          <w:rFonts w:ascii="微軟正黑體" w:eastAsia="微軟正黑體" w:hAnsi="微軟正黑體"/>
           <w:sz w:val="24"/>
           <w:szCs w:val="24"/>
         </w:rPr>
@@ -856,7 +848,7 @@
               </w:pBdr>
               <w:spacing w:line="240" w:lineRule="auto"/>
               <w:rPr>
-                <w:rFonts w:ascii="微軟正黑體" w:eastAsia="微軟正黑體" w:hAnsi="微軟正黑體" w:hint="eastAsia"/>
+                <w:rFonts w:ascii="微軟正黑體" w:eastAsia="微軟正黑體" w:hAnsi="微軟正黑體"/>
                 <w:sz w:val="24"/>
                 <w:szCs w:val="24"/>
               </w:rPr>
@@ -928,7 +920,7 @@
               </w:pBdr>
               <w:spacing w:line="240" w:lineRule="auto"/>
               <w:rPr>
-                <w:rFonts w:ascii="微軟正黑體" w:eastAsia="微軟正黑體" w:hAnsi="微軟正黑體" w:hint="eastAsia"/>
+                <w:rFonts w:ascii="微軟正黑體" w:eastAsia="微軟正黑體" w:hAnsi="微軟正黑體"/>
                 <w:sz w:val="24"/>
                 <w:szCs w:val="24"/>
               </w:rPr>
@@ -999,7 +991,7 @@
               <w:widowControl w:val="0"/>
               <w:spacing w:line="240" w:lineRule="auto"/>
               <w:rPr>
-                <w:rFonts w:ascii="微軟正黑體" w:eastAsia="微軟正黑體" w:hAnsi="微軟正黑體" w:hint="eastAsia"/>
+                <w:rFonts w:ascii="微軟正黑體" w:eastAsia="微軟正黑體" w:hAnsi="微軟正黑體"/>
                 <w:sz w:val="24"/>
                 <w:szCs w:val="24"/>
               </w:rPr>
@@ -1065,7 +1057,7 @@
               <w:widowControl w:val="0"/>
               <w:spacing w:line="240" w:lineRule="auto"/>
               <w:rPr>
-                <w:rFonts w:ascii="微軟正黑體" w:eastAsia="微軟正黑體" w:hAnsi="微軟正黑體" w:hint="eastAsia"/>
+                <w:rFonts w:ascii="微軟正黑體" w:eastAsia="微軟正黑體" w:hAnsi="微軟正黑體"/>
                 <w:sz w:val="24"/>
                 <w:szCs w:val="24"/>
               </w:rPr>
@@ -1124,25 +1116,188 @@
     <w:p>
       <w:pPr>
         <w:rPr>
+          <w:rFonts w:ascii="微軟正黑體" w:eastAsia="微軟正黑體" w:hAnsi="微軟正黑體"/>
+          <w:sz w:val="24"/>
+          <w:szCs w:val="24"/>
+          <w:lang w:val="en-US"/>
+        </w:rPr>
+      </w:pPr>
+      <w:r>
+        <w:rPr>
+          <w:rFonts w:ascii="微軟正黑體" w:eastAsia="微軟正黑體" w:hAnsi="微軟正黑體" w:cs="Arial Unicode MS"/>
+          <w:sz w:val="24"/>
+          <w:szCs w:val="24"/>
+        </w:rPr>
+        <w:t xml:space="preserve">　　範例測資1</w:t>
+      </w:r>
+      <w:r>
+        <w:rPr>
+          <w:rFonts w:ascii="微軟正黑體" w:eastAsia="微軟正黑體" w:hAnsi="微軟正黑體" w:cs="Arial Unicode MS" w:hint="eastAsia"/>
+          <w:sz w:val="24"/>
+          <w:szCs w:val="24"/>
+        </w:rPr>
+        <w:t>：</w:t>
+      </w:r>
+      <w:r>
+        <w:rPr>
+          <w:rFonts w:ascii="微軟正黑體" w:eastAsia="微軟正黑體" w:hAnsi="微軟正黑體" w:cs="Arial Unicode MS" w:hint="eastAsia"/>
+          <w:sz w:val="24"/>
+          <w:szCs w:val="24"/>
+        </w:rPr>
+        <w:t>在這個範例中，只有焦糖為最簡整數比的5</w:t>
+      </w:r>
+      <w:r>
+        <w:rPr>
+          <w:rFonts w:ascii="微軟正黑體" w:eastAsia="微軟正黑體" w:hAnsi="微軟正黑體" w:cs="Arial Unicode MS" w:hint="eastAsia"/>
+          <w:sz w:val="24"/>
+          <w:szCs w:val="24"/>
+        </w:rPr>
+        <w:t>倍，其餘食材皆為</w:t>
+      </w:r>
+      <w:r>
+        <w:rPr>
+          <w:rFonts w:ascii="微軟正黑體" w:eastAsia="微軟正黑體" w:hAnsi="微軟正黑體" w:cs="Arial Unicode MS" w:hint="eastAsia"/>
+          <w:sz w:val="24"/>
+          <w:szCs w:val="24"/>
+        </w:rPr>
+        <w:t>最簡整數比的</w:t>
+      </w:r>
+      <w:r>
+        <w:rPr>
+          <w:rFonts w:ascii="微軟正黑體" w:eastAsia="微軟正黑體" w:hAnsi="微軟正黑體" w:cs="Arial Unicode MS" w:hint="eastAsia"/>
+          <w:sz w:val="24"/>
+          <w:szCs w:val="24"/>
+        </w:rPr>
+        <w:t>6</w:t>
+      </w:r>
+      <w:r>
+        <w:rPr>
+          <w:rFonts w:ascii="微軟正黑體" w:eastAsia="微軟正黑體" w:hAnsi="微軟正黑體" w:cs="Arial Unicode MS" w:hint="eastAsia"/>
+          <w:sz w:val="24"/>
+          <w:szCs w:val="24"/>
+          <w:lang w:val="en-US"/>
+        </w:rPr>
+        <w:t>倍，因此焦糖是最快耗盡的，</w:t>
+      </w:r>
+      <w:r>
+        <w:rPr>
+          <w:rFonts w:ascii="微軟正黑體" w:eastAsia="微軟正黑體" w:hAnsi="微軟正黑體" w:cs="Arial Unicode MS" w:hint="eastAsia"/>
+          <w:sz w:val="24"/>
+          <w:szCs w:val="24"/>
+          <w:lang w:val="en-US"/>
+        </w:rPr>
+        <w:t>故整體比例為</w:t>
+      </w:r>
+      <w:r>
+        <w:rPr>
+          <w:rFonts w:ascii="微軟正黑體" w:eastAsia="微軟正黑體" w:hAnsi="微軟正黑體" w:cs="Arial Unicode MS" w:hint="eastAsia"/>
+          <w:sz w:val="24"/>
+          <w:szCs w:val="24"/>
+        </w:rPr>
+        <w:t>鮮奶：雞蛋液：鮮奶油：砂糖：焦糖=</w:t>
+      </w:r>
+      <w:r>
+        <w:rPr>
+          <w:rFonts w:ascii="微軟正黑體" w:eastAsia="微軟正黑體" w:hAnsi="微軟正黑體" w:cs="Arial Unicode MS" w:hint="eastAsia"/>
+          <w:sz w:val="24"/>
+          <w:szCs w:val="24"/>
+        </w:rPr>
+        <w:t>280</w:t>
+      </w:r>
+      <w:r>
+        <w:rPr>
+          <w:rFonts w:ascii="微軟正黑體" w:eastAsia="微軟正黑體" w:hAnsi="微軟正黑體" w:cs="Arial Unicode MS" w:hint="eastAsia"/>
+          <w:sz w:val="24"/>
+          <w:szCs w:val="24"/>
+        </w:rPr>
+        <w:t>：</w:t>
+      </w:r>
+      <w:r>
+        <w:rPr>
+          <w:rFonts w:ascii="微軟正黑體" w:eastAsia="微軟正黑體" w:hAnsi="微軟正黑體" w:cs="Arial Unicode MS" w:hint="eastAsia"/>
+          <w:sz w:val="24"/>
+          <w:szCs w:val="24"/>
+        </w:rPr>
+        <w:t>120</w:t>
+      </w:r>
+      <w:r>
+        <w:rPr>
+          <w:rFonts w:ascii="微軟正黑體" w:eastAsia="微軟正黑體" w:hAnsi="微軟正黑體" w:cs="Arial Unicode MS" w:hint="eastAsia"/>
+          <w:sz w:val="24"/>
+          <w:szCs w:val="24"/>
+        </w:rPr>
+        <w:t>：</w:t>
+      </w:r>
+      <w:r>
+        <w:rPr>
+          <w:rFonts w:ascii="微軟正黑體" w:eastAsia="微軟正黑體" w:hAnsi="微軟正黑體" w:cs="Arial Unicode MS" w:hint="eastAsia"/>
+          <w:sz w:val="24"/>
+          <w:szCs w:val="24"/>
+        </w:rPr>
+        <w:t>30</w:t>
+      </w:r>
+      <w:r>
+        <w:rPr>
+          <w:rFonts w:ascii="微軟正黑體" w:eastAsia="微軟正黑體" w:hAnsi="微軟正黑體" w:cs="Arial Unicode MS" w:hint="eastAsia"/>
+          <w:sz w:val="24"/>
+          <w:szCs w:val="24"/>
+        </w:rPr>
+        <w:t>：</w:t>
+      </w:r>
+      <w:r>
+        <w:rPr>
+          <w:rFonts w:ascii="微軟正黑體" w:eastAsia="微軟正黑體" w:hAnsi="微軟正黑體" w:cs="Arial Unicode MS" w:hint="eastAsia"/>
+          <w:sz w:val="24"/>
+          <w:szCs w:val="24"/>
+        </w:rPr>
+        <w:t>30</w:t>
+      </w:r>
+      <w:r>
+        <w:rPr>
+          <w:rFonts w:ascii="微軟正黑體" w:eastAsia="微軟正黑體" w:hAnsi="微軟正黑體" w:cs="Arial Unicode MS" w:hint="eastAsia"/>
+          <w:sz w:val="24"/>
+          <w:szCs w:val="24"/>
+        </w:rPr>
+        <w:t>：</w:t>
+      </w:r>
+      <w:r>
+        <w:rPr>
+          <w:rFonts w:ascii="微軟正黑體" w:eastAsia="微軟正黑體" w:hAnsi="微軟正黑體" w:cs="Arial Unicode MS" w:hint="eastAsia"/>
+          <w:sz w:val="24"/>
+          <w:szCs w:val="24"/>
+        </w:rPr>
+        <w:t>5。最多做出465克的布丁。</w:t>
+      </w:r>
+    </w:p>
+    <w:p>
+      <w:pPr>
+        <w:rPr>
+          <w:rFonts w:ascii="微軟正黑體" w:eastAsia="微軟正黑體" w:hAnsi="微軟正黑體"/>
+          <w:sz w:val="24"/>
+          <w:szCs w:val="24"/>
+        </w:rPr>
+      </w:pPr>
+      <w:r>
+        <w:rPr>
+          <w:rFonts w:ascii="微軟正黑體" w:eastAsia="微軟正黑體" w:hAnsi="微軟正黑體" w:cs="Arial Unicode MS"/>
+          <w:sz w:val="24"/>
+          <w:szCs w:val="24"/>
+        </w:rPr>
+        <w:t xml:space="preserve">　　範例測資</w:t>
+      </w:r>
+      <w:r>
+        <w:rPr>
+          <w:rFonts w:ascii="微軟正黑體" w:eastAsia="微軟正黑體" w:hAnsi="微軟正黑體" w:cs="Arial Unicode MS" w:hint="eastAsia"/>
+          <w:sz w:val="24"/>
+          <w:szCs w:val="24"/>
+        </w:rPr>
+        <w:t>2</w:t>
+      </w:r>
+      <w:r>
+        <w:rPr>
           <w:rFonts w:ascii="微軟正黑體" w:eastAsia="微軟正黑體" w:hAnsi="微軟正黑體" w:hint="eastAsia"/>
           <w:sz w:val="24"/>
           <w:szCs w:val="24"/>
-          <w:lang w:val="en-US"/>
-        </w:rPr>
-      </w:pPr>
-      <w:r>
-        <w:rPr>
-          <w:rFonts w:ascii="微軟正黑體" w:eastAsia="微軟正黑體" w:hAnsi="微軟正黑體" w:cs="Arial Unicode MS"/>
-          <w:sz w:val="24"/>
-          <w:szCs w:val="24"/>
-        </w:rPr>
-        <w:t xml:space="preserve">　　範例測資1</w:t>
-      </w:r>
-      <w:r>
-        <w:rPr>
-          <w:rFonts w:ascii="微軟正黑體" w:eastAsia="微軟正黑體" w:hAnsi="微軟正黑體" w:cs="Arial Unicode MS" w:hint="eastAsia"/>
-          <w:sz w:val="24"/>
-          <w:szCs w:val="24"/>
         </w:rPr>
         <w:t>：</w:t>
       </w:r>
@@ -1152,49 +1307,7 @@
           <w:sz w:val="24"/>
           <w:szCs w:val="24"/>
         </w:rPr>
-        <w:t>在這個範例中，只有焦糖為最簡整數比的5</w:t>
-      </w:r>
-      <w:r>
-        <w:rPr>
-          <w:rFonts w:ascii="微軟正黑體" w:eastAsia="微軟正黑體" w:hAnsi="微軟正黑體" w:cs="Arial Unicode MS" w:hint="eastAsia"/>
-          <w:sz w:val="24"/>
-          <w:szCs w:val="24"/>
-        </w:rPr>
-        <w:t>倍，其餘食材皆為</w:t>
-      </w:r>
-      <w:r>
-        <w:rPr>
-          <w:rFonts w:ascii="微軟正黑體" w:eastAsia="微軟正黑體" w:hAnsi="微軟正黑體" w:cs="Arial Unicode MS" w:hint="eastAsia"/>
-          <w:sz w:val="24"/>
-          <w:szCs w:val="24"/>
-        </w:rPr>
-        <w:t>最簡整數比的</w:t>
-      </w:r>
-      <w:r>
-        <w:rPr>
-          <w:rFonts w:ascii="微軟正黑體" w:eastAsia="微軟正黑體" w:hAnsi="微軟正黑體" w:cs="Arial Unicode MS" w:hint="eastAsia"/>
-          <w:sz w:val="24"/>
-          <w:szCs w:val="24"/>
-        </w:rPr>
-        <w:t>6</w:t>
-      </w:r>
-      <w:r>
-        <w:rPr>
-          <w:rFonts w:ascii="微軟正黑體" w:eastAsia="微軟正黑體" w:hAnsi="微軟正黑體" w:cs="Arial Unicode MS" w:hint="eastAsia"/>
-          <w:sz w:val="24"/>
-          <w:szCs w:val="24"/>
-          <w:lang w:val="en-US"/>
-        </w:rPr>
-        <w:t>倍，因此焦糖是最快耗盡的，</w:t>
-      </w:r>
-      <w:r>
-        <w:rPr>
-          <w:rFonts w:ascii="微軟正黑體" w:eastAsia="微軟正黑體" w:hAnsi="微軟正黑體" w:cs="Arial Unicode MS" w:hint="eastAsia"/>
-          <w:sz w:val="24"/>
-          <w:szCs w:val="24"/>
-          <w:lang w:val="en-US"/>
-        </w:rPr>
-        <w:t>故整體比例為</w:t>
+        <w:t>在這個範例中，鮮奶為最快耗盡的，整體比例為</w:t>
       </w:r>
       <w:r>
         <w:rPr>
@@ -1210,7 +1323,7 @@
           <w:sz w:val="24"/>
           <w:szCs w:val="24"/>
         </w:rPr>
-        <w:t>280</w:t>
+        <w:t>46</w:t>
       </w:r>
       <w:r>
         <w:rPr>
@@ -1226,7 +1339,7 @@
           <w:sz w:val="24"/>
           <w:szCs w:val="24"/>
         </w:rPr>
-        <w:t>120</w:t>
+        <w:t>20</w:t>
       </w:r>
       <w:r>
         <w:rPr>
@@ -1242,7 +1355,7 @@
           <w:sz w:val="24"/>
           <w:szCs w:val="24"/>
         </w:rPr>
-        <w:t>30</w:t>
+        <w:t>2</w:t>
       </w:r>
       <w:r>
         <w:rPr>
@@ -1258,7 +1371,7 @@
           <w:sz w:val="24"/>
           <w:szCs w:val="24"/>
         </w:rPr>
-        <w:t>30</w:t>
+        <w:t>10</w:t>
       </w:r>
       <w:r>
         <w:rPr>
@@ -1274,166 +1387,37 @@
           <w:sz w:val="24"/>
           <w:szCs w:val="24"/>
         </w:rPr>
-        <w:t>5。最多做出465克的布丁。</w:t>
+        <w:t>12</w:t>
+      </w:r>
+      <w:r>
+        <w:rPr>
+          <w:rFonts w:ascii="微軟正黑體" w:eastAsia="微軟正黑體" w:hAnsi="微軟正黑體" w:cs="Arial Unicode MS" w:hint="eastAsia"/>
+          <w:sz w:val="24"/>
+          <w:szCs w:val="24"/>
+        </w:rPr>
+        <w:t>。最多做出</w:t>
+      </w:r>
+      <w:r>
+        <w:rPr>
+          <w:rFonts w:ascii="微軟正黑體" w:eastAsia="微軟正黑體" w:hAnsi="微軟正黑體" w:cs="Arial Unicode MS" w:hint="eastAsia"/>
+          <w:sz w:val="24"/>
+          <w:szCs w:val="24"/>
+        </w:rPr>
+        <w:t>90</w:t>
+      </w:r>
+      <w:r>
+        <w:rPr>
+          <w:rFonts w:ascii="微軟正黑體" w:eastAsia="微軟正黑體" w:hAnsi="微軟正黑體" w:cs="Arial Unicode MS" w:hint="eastAsia"/>
+          <w:sz w:val="24"/>
+          <w:szCs w:val="24"/>
+        </w:rPr>
+        <w:t>克的布丁。</w:t>
       </w:r>
     </w:p>
     <w:p>
       <w:pPr>
         <w:rPr>
           <w:rFonts w:ascii="微軟正黑體" w:eastAsia="微軟正黑體" w:hAnsi="微軟正黑體"/>
-          <w:sz w:val="24"/>
-          <w:szCs w:val="24"/>
-        </w:rPr>
-      </w:pPr>
-      <w:r>
-        <w:rPr>
-          <w:rFonts w:ascii="微軟正黑體" w:eastAsia="微軟正黑體" w:hAnsi="微軟正黑體" w:cs="Arial Unicode MS"/>
-          <w:sz w:val="24"/>
-          <w:szCs w:val="24"/>
-        </w:rPr>
-        <w:t xml:space="preserve">　　範例測資</w:t>
-      </w:r>
-      <w:r>
-        <w:rPr>
-          <w:rFonts w:ascii="微軟正黑體" w:eastAsia="微軟正黑體" w:hAnsi="微軟正黑體" w:cs="Arial Unicode MS" w:hint="eastAsia"/>
-          <w:sz w:val="24"/>
-          <w:szCs w:val="24"/>
-        </w:rPr>
-        <w:t>2</w:t>
-      </w:r>
-      <w:r>
-        <w:rPr>
-          <w:rFonts w:ascii="微軟正黑體" w:eastAsia="微軟正黑體" w:hAnsi="微軟正黑體" w:hint="eastAsia"/>
-          <w:sz w:val="24"/>
-          <w:szCs w:val="24"/>
-        </w:rPr>
-        <w:t>：</w:t>
-      </w:r>
-      <w:r>
-        <w:rPr>
-          <w:rFonts w:ascii="微軟正黑體" w:eastAsia="微軟正黑體" w:hAnsi="微軟正黑體" w:cs="Arial Unicode MS" w:hint="eastAsia"/>
-          <w:sz w:val="24"/>
-          <w:szCs w:val="24"/>
-        </w:rPr>
-        <w:t>在這個範例中，</w:t>
-      </w:r>
-      <w:r>
-        <w:rPr>
-          <w:rFonts w:ascii="微軟正黑體" w:eastAsia="微軟正黑體" w:hAnsi="微軟正黑體" w:cs="Arial Unicode MS" w:hint="eastAsia"/>
-          <w:sz w:val="24"/>
-          <w:szCs w:val="24"/>
-        </w:rPr>
-        <w:t>鮮奶為最快耗盡的，整體比例為</w:t>
-      </w:r>
-      <w:r>
-        <w:rPr>
-          <w:rFonts w:ascii="微軟正黑體" w:eastAsia="微軟正黑體" w:hAnsi="微軟正黑體" w:cs="Arial Unicode MS" w:hint="eastAsia"/>
-          <w:sz w:val="24"/>
-          <w:szCs w:val="24"/>
-        </w:rPr>
-        <w:t>鮮奶：雞蛋液：鮮奶油：砂糖：焦糖=</w:t>
-      </w:r>
-      <w:r>
-        <w:rPr>
-          <w:rFonts w:ascii="微軟正黑體" w:eastAsia="微軟正黑體" w:hAnsi="微軟正黑體" w:cs="Arial Unicode MS" w:hint="eastAsia"/>
-          <w:sz w:val="24"/>
-          <w:szCs w:val="24"/>
-        </w:rPr>
-        <w:t>46</w:t>
-      </w:r>
-      <w:r>
-        <w:rPr>
-          <w:rFonts w:ascii="微軟正黑體" w:eastAsia="微軟正黑體" w:hAnsi="微軟正黑體" w:cs="Arial Unicode MS" w:hint="eastAsia"/>
-          <w:sz w:val="24"/>
-          <w:szCs w:val="24"/>
-        </w:rPr>
-        <w:t>：</w:t>
-      </w:r>
-      <w:r>
-        <w:rPr>
-          <w:rFonts w:ascii="微軟正黑體" w:eastAsia="微軟正黑體" w:hAnsi="微軟正黑體" w:cs="Arial Unicode MS" w:hint="eastAsia"/>
-          <w:sz w:val="24"/>
-          <w:szCs w:val="24"/>
-        </w:rPr>
-        <w:t>20</w:t>
-      </w:r>
-      <w:r>
-        <w:rPr>
-          <w:rFonts w:ascii="微軟正黑體" w:eastAsia="微軟正黑體" w:hAnsi="微軟正黑體" w:cs="Arial Unicode MS" w:hint="eastAsia"/>
-          <w:sz w:val="24"/>
-          <w:szCs w:val="24"/>
-        </w:rPr>
-        <w:t>：</w:t>
-      </w:r>
-      <w:r>
-        <w:rPr>
-          <w:rFonts w:ascii="微軟正黑體" w:eastAsia="微軟正黑體" w:hAnsi="微軟正黑體" w:cs="Arial Unicode MS" w:hint="eastAsia"/>
-          <w:sz w:val="24"/>
-          <w:szCs w:val="24"/>
-        </w:rPr>
-        <w:t>2</w:t>
-      </w:r>
-      <w:r>
-        <w:rPr>
-          <w:rFonts w:ascii="微軟正黑體" w:eastAsia="微軟正黑體" w:hAnsi="微軟正黑體" w:cs="Arial Unicode MS" w:hint="eastAsia"/>
-          <w:sz w:val="24"/>
-          <w:szCs w:val="24"/>
-        </w:rPr>
-        <w:t>：</w:t>
-      </w:r>
-      <w:r>
-        <w:rPr>
-          <w:rFonts w:ascii="微軟正黑體" w:eastAsia="微軟正黑體" w:hAnsi="微軟正黑體" w:cs="Arial Unicode MS" w:hint="eastAsia"/>
-          <w:sz w:val="24"/>
-          <w:szCs w:val="24"/>
-        </w:rPr>
-        <w:t>10</w:t>
-      </w:r>
-      <w:r>
-        <w:rPr>
-          <w:rFonts w:ascii="微軟正黑體" w:eastAsia="微軟正黑體" w:hAnsi="微軟正黑體" w:cs="Arial Unicode MS" w:hint="eastAsia"/>
-          <w:sz w:val="24"/>
-          <w:szCs w:val="24"/>
-        </w:rPr>
-        <w:t>：</w:t>
-      </w:r>
-      <w:r>
-        <w:rPr>
-          <w:rFonts w:ascii="微軟正黑體" w:eastAsia="微軟正黑體" w:hAnsi="微軟正黑體" w:cs="Arial Unicode MS" w:hint="eastAsia"/>
-          <w:sz w:val="24"/>
-          <w:szCs w:val="24"/>
-        </w:rPr>
-        <w:t>12</w:t>
-      </w:r>
-      <w:r>
-        <w:rPr>
-          <w:rFonts w:ascii="微軟正黑體" w:eastAsia="微軟正黑體" w:hAnsi="微軟正黑體" w:cs="Arial Unicode MS" w:hint="eastAsia"/>
-          <w:sz w:val="24"/>
-          <w:szCs w:val="24"/>
-        </w:rPr>
-        <w:t>。最多做出</w:t>
-      </w:r>
-      <w:r>
-        <w:rPr>
-          <w:rFonts w:ascii="微軟正黑體" w:eastAsia="微軟正黑體" w:hAnsi="微軟正黑體" w:cs="Arial Unicode MS" w:hint="eastAsia"/>
-          <w:sz w:val="24"/>
-          <w:szCs w:val="24"/>
-        </w:rPr>
-        <w:t>90</w:t>
-      </w:r>
-      <w:r>
-        <w:rPr>
-          <w:rFonts w:ascii="微軟正黑體" w:eastAsia="微軟正黑體" w:hAnsi="微軟正黑體" w:cs="Arial Unicode MS" w:hint="eastAsia"/>
-          <w:sz w:val="24"/>
-          <w:szCs w:val="24"/>
-        </w:rPr>
-        <w:t>克的布丁。</w:t>
-      </w:r>
-    </w:p>
-    <w:p>
-      <w:pPr>
-        <w:rPr>
-          <w:rFonts w:ascii="微軟正黑體" w:eastAsia="微軟正黑體" w:hAnsi="微軟正黑體" w:hint="eastAsia"/>
           <w:sz w:val="24"/>
           <w:szCs w:val="24"/>
         </w:rPr>
@@ -1896,6 +1880,14 @@
               </w:rPr>
               <w:t>0</w:t>
             </w:r>
+            <w:r>
+              <w:rPr>
+                <w:rFonts w:ascii="微軟正黑體" w:eastAsia="微軟正黑體" w:hAnsi="微軟正黑體" w:hint="eastAsia"/>
+                <w:sz w:val="24"/>
+                <w:szCs w:val="24"/>
+              </w:rPr>
+              <w:t>~#3</w:t>
+            </w:r>
           </w:p>
         </w:tc>
         <w:tc>
@@ -2005,7 +1997,7 @@
               </w:pBdr>
               <w:spacing w:line="240" w:lineRule="auto"/>
               <w:rPr>
-                <w:rFonts w:ascii="微軟正黑體" w:eastAsia="微軟正黑體" w:hAnsi="微軟正黑體" w:hint="eastAsia"/>
+                <w:rFonts w:ascii="微軟正黑體" w:eastAsia="微軟正黑體" w:hAnsi="微軟正黑體"/>
                 <w:sz w:val="24"/>
                 <w:szCs w:val="24"/>
               </w:rPr>
@@ -2091,7 +2083,31 @@
                 <w:sz w:val="24"/>
                 <w:szCs w:val="24"/>
               </w:rPr>
-              <w:t>1~#19</w:t>
+              <w:t>4</w:t>
+            </w:r>
+            <w:r>
+              <w:rPr>
+                <w:rFonts w:ascii="微軟正黑體" w:eastAsia="微軟正黑體" w:hAnsi="微軟正黑體" w:hint="eastAsia"/>
+                <w:sz w:val="24"/>
+                <w:szCs w:val="24"/>
+              </w:rPr>
+              <w:t>~#</w:t>
+            </w:r>
+            <w:r>
+              <w:rPr>
+                <w:rFonts w:ascii="微軟正黑體" w:eastAsia="微軟正黑體" w:hAnsi="微軟正黑體" w:hint="eastAsia"/>
+                <w:sz w:val="24"/>
+                <w:szCs w:val="24"/>
+              </w:rPr>
+              <w:t>9</w:t>
+            </w:r>
+            <w:r>
+              <w:rPr>
+                <w:rFonts w:ascii="微軟正黑體" w:eastAsia="微軟正黑體" w:hAnsi="微軟正黑體" w:hint="eastAsia"/>
+                <w:sz w:val="24"/>
+                <w:szCs w:val="24"/>
+              </w:rPr>
+              <w:t>9</w:t>
             </w:r>
           </w:p>
         </w:tc>
@@ -2203,7 +2219,7 @@
               <w:widowControl w:val="0"/>
               <w:spacing w:line="240" w:lineRule="auto"/>
               <w:rPr>
-                <w:rFonts w:ascii="微軟正黑體" w:eastAsia="微軟正黑體" w:hAnsi="微軟正黑體" w:hint="eastAsia"/>
+                <w:rFonts w:ascii="微軟正黑體" w:eastAsia="微軟正黑體" w:hAnsi="微軟正黑體"/>
                 <w:sz w:val="24"/>
                 <w:szCs w:val="24"/>
               </w:rPr>

</xml_diff>